<commit_message>
Added to the word document and uml diagram
</commit_message>
<xml_diff>
--- a/The Intergalactic Adventure of Blob.docx
+++ b/The Intergalactic Adventure of Blob.docx
@@ -5,10 +5,173 @@
     <w:p>
       <w:pPr>
         <w:pStyle w:val="Title"/>
-        <w:jc w:val="center"/>
       </w:pPr>
       <w:r>
+        <w:rPr>
+          <w:noProof/>
+        </w:rPr>
+        <mc:AlternateContent>
+          <mc:Choice Requires="wps">
+            <w:drawing>
+              <wp:anchor distT="45720" distB="45720" distL="114300" distR="114300" simplePos="0" relativeHeight="251660288" behindDoc="1" locked="0" layoutInCell="1" allowOverlap="1">
+                <wp:simplePos x="0" y="0"/>
+                <wp:positionH relativeFrom="column">
+                  <wp:posOffset>5427878</wp:posOffset>
+                </wp:positionH>
+                <wp:positionV relativeFrom="paragraph">
+                  <wp:posOffset>-219456</wp:posOffset>
+                </wp:positionV>
+                <wp:extent cx="361950" cy="292608"/>
+                <wp:effectExtent l="0" t="0" r="0" b="0"/>
+                <wp:wrapNone/>
+                <wp:docPr id="217" name="Text Box 2"/>
+                <wp:cNvGraphicFramePr>
+                  <a:graphicFrameLocks xmlns:a="http://schemas.openxmlformats.org/drawingml/2006/main"/>
+                </wp:cNvGraphicFramePr>
+                <a:graphic xmlns:a="http://schemas.openxmlformats.org/drawingml/2006/main">
+                  <a:graphicData uri="http://schemas.microsoft.com/office/word/2010/wordprocessingShape">
+                    <wps:wsp>
+                      <wps:cNvSpPr txBox="1">
+                        <a:spLocks noChangeArrowheads="1"/>
+                      </wps:cNvSpPr>
+                      <wps:spPr bwMode="auto">
+                        <a:xfrm>
+                          <a:off x="0" y="0"/>
+                          <a:ext cx="361950" cy="292608"/>
+                        </a:xfrm>
+                        <a:prstGeom prst="rect">
+                          <a:avLst/>
+                        </a:prstGeom>
+                        <a:noFill/>
+                        <a:ln w="9525">
+                          <a:noFill/>
+                          <a:miter lim="800000"/>
+                          <a:headEnd/>
+                          <a:tailEnd/>
+                        </a:ln>
+                      </wps:spPr>
+                      <wps:txbx>
+                        <w:txbxContent>
+                          <w:p>
+                            <w:r>
+                              <w:t>Hi!</w:t>
+                            </w:r>
+                          </w:p>
+                        </w:txbxContent>
+                      </wps:txbx>
+                      <wps:bodyPr rot="0" vert="horz" wrap="square" lIns="91440" tIns="45720" rIns="91440" bIns="45720" anchor="t" anchorCtr="0">
+                        <a:noAutofit/>
+                      </wps:bodyPr>
+                    </wps:wsp>
+                  </a:graphicData>
+                </a:graphic>
+                <wp14:sizeRelH relativeFrom="margin">
+                  <wp14:pctWidth>0</wp14:pctWidth>
+                </wp14:sizeRelH>
+                <wp14:sizeRelV relativeFrom="margin">
+                  <wp14:pctHeight>0</wp14:pctHeight>
+                </wp14:sizeRelV>
+              </wp:anchor>
+            </w:drawing>
+          </mc:Choice>
+          <mc:Fallback>
+            <w:pict>
+              <v:shapetype id="_x0000_t202" coordsize="21600,21600" o:spt="202" path="m,l,21600r21600,l21600,xe">
+                <v:stroke joinstyle="miter"/>
+                <v:path gradientshapeok="t" o:connecttype="rect"/>
+              </v:shapetype>
+              <v:shape id="Text Box 2" o:spid="_x0000_s1026" type="#_x0000_t202" style="position:absolute;margin-left:427.4pt;margin-top:-17.3pt;width:28.5pt;height:23.05pt;z-index:-251656192;visibility:visible;mso-wrap-style:square;mso-width-percent:0;mso-height-percent:0;mso-wrap-distance-left:9pt;mso-wrap-distance-top:3.6pt;mso-wrap-distance-right:9pt;mso-wrap-distance-bottom:3.6pt;mso-position-horizontal:absolute;mso-position-horizontal-relative:text;mso-position-vertical:absolute;mso-position-vertical-relative:text;mso-width-percent:0;mso-height-percent:0;mso-width-relative:margin;mso-height-relative:margin;v-text-anchor:top" o:gfxdata="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" filled="f" stroked="f">
+                <v:textbox>
+                  <w:txbxContent>
+                    <w:p>
+                      <w:r>
+                        <w:t>Hi!</w:t>
+                      </w:r>
+                    </w:p>
+                  </w:txbxContent>
+                </v:textbox>
+              </v:shape>
+            </w:pict>
+          </mc:Fallback>
+        </mc:AlternateContent>
+      </w:r>
+      <w:r>
+        <w:rPr>
+          <w:noProof/>
+        </w:rPr>
+        <w:drawing>
+          <wp:anchor distT="0" distB="0" distL="114300" distR="114300" simplePos="0" relativeHeight="251658240" behindDoc="1" locked="0" layoutInCell="1" allowOverlap="1" wp14:anchorId="4AC43102" wp14:editId="6398E5C7">
+            <wp:simplePos x="0" y="0"/>
+            <wp:positionH relativeFrom="column">
+              <wp:posOffset>4933950</wp:posOffset>
+            </wp:positionH>
+            <wp:positionV relativeFrom="paragraph">
+              <wp:posOffset>-200025</wp:posOffset>
+            </wp:positionV>
+            <wp:extent cx="1091565" cy="657225"/>
+            <wp:effectExtent l="0" t="0" r="0" b="9525"/>
+            <wp:wrapNone/>
+            <wp:docPr id="2" name="Picture 2"/>
+            <wp:cNvGraphicFramePr>
+              <a:graphicFrameLocks xmlns:a="http://schemas.openxmlformats.org/drawingml/2006/main" noChangeAspect="1"/>
+            </wp:cNvGraphicFramePr>
+            <a:graphic xmlns:a="http://schemas.openxmlformats.org/drawingml/2006/main">
+              <a:graphicData uri="http://schemas.openxmlformats.org/drawingml/2006/picture">
+                <pic:pic xmlns:pic="http://schemas.openxmlformats.org/drawingml/2006/picture">
+                  <pic:nvPicPr>
+                    <pic:cNvPr id="0" name="Picture 2"/>
+                    <pic:cNvPicPr>
+                      <a:picLocks noChangeAspect="1" noChangeArrowheads="1"/>
+                    </pic:cNvPicPr>
+                  </pic:nvPicPr>
+                  <pic:blipFill rotWithShape="1">
+                    <a:blip r:embed="rId4">
+                      <a:extLst>
+                        <a:ext uri="{28A0092B-C50C-407E-A947-70E740481C1C}">
+                          <a14:useLocalDpi xmlns:a14="http://schemas.microsoft.com/office/drawing/2010/main" val="0"/>
+                        </a:ext>
+                      </a:extLst>
+                    </a:blip>
+                    <a:srcRect b="39790"/>
+                    <a:stretch/>
+                  </pic:blipFill>
+                  <pic:spPr bwMode="auto">
+                    <a:xfrm>
+                      <a:off x="0" y="0"/>
+                      <a:ext cx="1091565" cy="657225"/>
+                    </a:xfrm>
+                    <a:prstGeom prst="rect">
+                      <a:avLst/>
+                    </a:prstGeom>
+                    <a:noFill/>
+                    <a:ln>
+                      <a:noFill/>
+                    </a:ln>
+                    <a:extLst>
+                      <a:ext uri="{53640926-AAD7-44D8-BBD7-CCE9431645EC}">
+                        <a14:shadowObscured xmlns:a14="http://schemas.microsoft.com/office/drawing/2010/main"/>
+                      </a:ext>
+                    </a:extLst>
+                  </pic:spPr>
+                </pic:pic>
+              </a:graphicData>
+            </a:graphic>
+            <wp14:sizeRelH relativeFrom="page">
+              <wp14:pctWidth>0</wp14:pctWidth>
+            </wp14:sizeRelH>
+            <wp14:sizeRelV relativeFrom="page">
+              <wp14:pctHeight>0</wp14:pctHeight>
+            </wp14:sizeRelV>
+          </wp:anchor>
+        </w:drawing>
+      </w:r>
+      <w:r>
         <w:t>The Intergalactic Adventure of Blob</w:t>
+      </w:r>
+    </w:p>
+    <w:p>
+      <w:r>
+        <w:t>Eric Walker</w:t>
       </w:r>
     </w:p>
     <w:p>
@@ -46,8 +209,6 @@
       </w:r>
     </w:p>
     <w:p>
-      <w:bookmarkStart w:id="0" w:name="_GoBack"/>
-      <w:bookmarkEnd w:id="0"/>
       <w:r>
         <w:tab/>
         <w:t>The basic structure of any Helicopter game consists of a model that holds the location of walls and the avatar for the user, a view that the user can interpret, and some sort of controller that takes in user input from the keyboard.</w:t>
@@ -57,34 +218,259 @@
       <w:r>
         <w:tab/>
         <w:t>More specifically, the model consists of a list of obstacle objects and an avatar object. This model keeps track of creating or destroying the obstacle objects as the avatar progresses through the game, as well as whether or not the avatar has hit one or more of the walls.</w:t>
-      </w:r>
-    </w:p>
-    <w:p>
-      <w:r>
-        <w:tab/>
-        <w:t>The views for this game are the start screen, the game window, and the high scores page. The start screen is just a welcome page that gives the user options for level, avatar, and obstacle type. The game window is wher</w:t>
-      </w:r>
-      <w:r>
-        <w:t xml:space="preserve">e the action occurs and legends are made. </w:t>
-      </w:r>
-      <w:r>
-        <w:t>The high scores screen consists of two parts, a mode for entering high scores once they are made and a mode for viewing the legends.</w:t>
       </w:r>
     </w:p>
     <w:p>
       <w:pPr>
-        <w:pStyle w:val="Heading1"/>
+        <w:spacing w:after="0"/>
       </w:pPr>
       <w:r>
-        <w:t>UML diagram</w:t>
+        <w:tab/>
+        <w:t>The views for this game are the start screen, the game window, and the high scores page. The start screen is just a welcome page that gives the user options for level, avatar, and obstacle type. The game window is wher</w:t>
+      </w:r>
+      <w:r>
+        <w:t xml:space="preserve">e the action occurs and legends are made. </w:t>
+      </w:r>
+      <w:r>
+        <w:t>The high scores screen consists of two parts, a mode for entering high scores once they are made and a mode for viewing the legends.</w:t>
       </w:r>
     </w:p>
     <w:p>
       <w:pPr>
-        <w:pStyle w:val="Heading1"/>
+        <w:spacing w:after="0"/>
+        <w:rPr>
+          <w:rStyle w:val="Heading1Char"/>
+        </w:rPr>
       </w:pPr>
       <w:r>
+        <w:rPr>
+          <w:rStyle w:val="Heading1Char"/>
+        </w:rPr>
+        <w:drawing>
+          <wp:anchor distT="0" distB="0" distL="114300" distR="114300" simplePos="0" relativeHeight="251661312" behindDoc="0" locked="0" layoutInCell="1" allowOverlap="1" wp14:anchorId="3AEF7F8F" wp14:editId="10FD5789">
+            <wp:simplePos x="0" y="0"/>
+            <wp:positionH relativeFrom="margin">
+              <wp:align>left</wp:align>
+            </wp:positionH>
+            <wp:positionV relativeFrom="paragraph">
+              <wp:posOffset>244018</wp:posOffset>
+            </wp:positionV>
+            <wp:extent cx="4138930" cy="2691765"/>
+            <wp:effectExtent l="0" t="0" r="0" b="0"/>
+            <wp:wrapTopAndBottom/>
+            <wp:docPr id="1" name="Picture 1"/>
+            <wp:cNvGraphicFramePr>
+              <a:graphicFrameLocks xmlns:a="http://schemas.openxmlformats.org/drawingml/2006/main" noChangeAspect="1"/>
+            </wp:cNvGraphicFramePr>
+            <a:graphic xmlns:a="http://schemas.openxmlformats.org/drawingml/2006/main">
+              <a:graphicData uri="http://schemas.openxmlformats.org/drawingml/2006/picture">
+                <pic:pic xmlns:pic="http://schemas.openxmlformats.org/drawingml/2006/picture">
+                  <pic:nvPicPr>
+                    <pic:cNvPr id="1" name=""/>
+                    <pic:cNvPicPr/>
+                  </pic:nvPicPr>
+                  <pic:blipFill rotWithShape="1">
+                    <a:blip r:embed="rId5">
+                      <a:extLst>
+                        <a:ext uri="{28A0092B-C50C-407E-A947-70E740481C1C}">
+                          <a14:useLocalDpi xmlns:a14="http://schemas.microsoft.com/office/drawing/2010/main" val="0"/>
+                        </a:ext>
+                      </a:extLst>
+                    </a:blip>
+                    <a:srcRect t="2802" r="1536"/>
+                    <a:stretch/>
+                  </pic:blipFill>
+                  <pic:spPr bwMode="auto">
+                    <a:xfrm>
+                      <a:off x="0" y="0"/>
+                      <a:ext cx="4138930" cy="2691765"/>
+                    </a:xfrm>
+                    <a:prstGeom prst="rect">
+                      <a:avLst/>
+                    </a:prstGeom>
+                    <a:ln>
+                      <a:noFill/>
+                    </a:ln>
+                    <a:extLst>
+                      <a:ext uri="{53640926-AAD7-44D8-BBD7-CCE9431645EC}">
+                        <a14:shadowObscured xmlns:a14="http://schemas.microsoft.com/office/drawing/2010/main"/>
+                      </a:ext>
+                    </a:extLst>
+                  </pic:spPr>
+                </pic:pic>
+              </a:graphicData>
+            </a:graphic>
+            <wp14:sizeRelH relativeFrom="margin">
+              <wp14:pctWidth>0</wp14:pctWidth>
+            </wp14:sizeRelH>
+            <wp14:sizeRelV relativeFrom="margin">
+              <wp14:pctHeight>0</wp14:pctHeight>
+            </wp14:sizeRelV>
+          </wp:anchor>
+        </w:drawing>
+      </w:r>
+      <w:r>
+        <w:rPr>
+          <w:rStyle w:val="Heading1Char"/>
+        </w:rPr>
         <w:t>Mockups of User Interface</w:t>
+      </w:r>
+    </w:p>
+    <w:p>
+      <w:r>
+        <w:t>The “game” view of The Intergalactic Adventure of Blob. The user can see their score, as well as go back to the main menu or pause for a snack break.</w:t>
+      </w:r>
+      <w:bookmarkStart w:id="0" w:name="_GoBack"/>
+      <w:bookmarkEnd w:id="0"/>
+    </w:p>
+    <w:p>
+      <w:r>
+        <w:rPr>
+          <w:noProof/>
+        </w:rPr>
+        <w:lastRenderedPageBreak/>
+        <w:drawing>
+          <wp:anchor distT="0" distB="0" distL="114300" distR="114300" simplePos="0" relativeHeight="251662336" behindDoc="0" locked="0" layoutInCell="1" allowOverlap="1">
+            <wp:simplePos x="0" y="0"/>
+            <wp:positionH relativeFrom="margin">
+              <wp:align>left</wp:align>
+            </wp:positionH>
+            <wp:positionV relativeFrom="paragraph">
+              <wp:posOffset>305</wp:posOffset>
+            </wp:positionV>
+            <wp:extent cx="4152265" cy="2720975"/>
+            <wp:effectExtent l="0" t="0" r="635" b="3175"/>
+            <wp:wrapTopAndBottom/>
+            <wp:docPr id="3" name="Picture 3"/>
+            <wp:cNvGraphicFramePr>
+              <a:graphicFrameLocks xmlns:a="http://schemas.openxmlformats.org/drawingml/2006/main" noChangeAspect="1"/>
+            </wp:cNvGraphicFramePr>
+            <a:graphic xmlns:a="http://schemas.openxmlformats.org/drawingml/2006/main">
+              <a:graphicData uri="http://schemas.openxmlformats.org/drawingml/2006/picture">
+                <pic:pic xmlns:pic="http://schemas.openxmlformats.org/drawingml/2006/picture">
+                  <pic:nvPicPr>
+                    <pic:cNvPr id="1" name=""/>
+                    <pic:cNvPicPr/>
+                  </pic:nvPicPr>
+                  <pic:blipFill>
+                    <a:blip r:embed="rId6">
+                      <a:extLst>
+                        <a:ext uri="{28A0092B-C50C-407E-A947-70E740481C1C}">
+                          <a14:useLocalDpi xmlns:a14="http://schemas.microsoft.com/office/drawing/2010/main" val="0"/>
+                        </a:ext>
+                      </a:extLst>
+                    </a:blip>
+                    <a:stretch>
+                      <a:fillRect/>
+                    </a:stretch>
+                  </pic:blipFill>
+                  <pic:spPr>
+                    <a:xfrm>
+                      <a:off x="0" y="0"/>
+                      <a:ext cx="4152265" cy="2720975"/>
+                    </a:xfrm>
+                    <a:prstGeom prst="rect">
+                      <a:avLst/>
+                    </a:prstGeom>
+                  </pic:spPr>
+                </pic:pic>
+              </a:graphicData>
+            </a:graphic>
+            <wp14:sizeRelH relativeFrom="margin">
+              <wp14:pctWidth>0</wp14:pctWidth>
+            </wp14:sizeRelH>
+            <wp14:sizeRelV relativeFrom="margin">
+              <wp14:pctHeight>0</wp14:pctHeight>
+            </wp14:sizeRelV>
+          </wp:anchor>
+        </w:drawing>
+      </w:r>
+      <w:r>
+        <w:t xml:space="preserve">The welcome screen view of The Intergalactic Adventure of Blob. </w:t>
+      </w:r>
+      <w:r>
+        <w:t>The user can either play, view high scores, or see relevant information, such as the readme, source code, lore, or even comics.</w:t>
+      </w:r>
+    </w:p>
+    <w:p>
+      <w:r>
+        <w:rPr>
+          <w:noProof/>
+        </w:rPr>
+        <w:drawing>
+          <wp:anchor distT="0" distB="0" distL="114300" distR="114300" simplePos="0" relativeHeight="251663360" behindDoc="0" locked="0" layoutInCell="1" allowOverlap="1">
+            <wp:simplePos x="0" y="0"/>
+            <wp:positionH relativeFrom="column">
+              <wp:posOffset>0</wp:posOffset>
+            </wp:positionH>
+            <wp:positionV relativeFrom="paragraph">
+              <wp:posOffset>3073</wp:posOffset>
+            </wp:positionV>
+            <wp:extent cx="4157164" cy="2721255"/>
+            <wp:effectExtent l="0" t="0" r="0" b="3175"/>
+            <wp:wrapTopAndBottom/>
+            <wp:docPr id="4" name="Picture 4"/>
+            <wp:cNvGraphicFramePr>
+              <a:graphicFrameLocks xmlns:a="http://schemas.openxmlformats.org/drawingml/2006/main" noChangeAspect="1"/>
+            </wp:cNvGraphicFramePr>
+            <a:graphic xmlns:a="http://schemas.openxmlformats.org/drawingml/2006/main">
+              <a:graphicData uri="http://schemas.openxmlformats.org/drawingml/2006/picture">
+                <pic:pic xmlns:pic="http://schemas.openxmlformats.org/drawingml/2006/picture">
+                  <pic:nvPicPr>
+                    <pic:cNvPr id="1" name=""/>
+                    <pic:cNvPicPr/>
+                  </pic:nvPicPr>
+                  <pic:blipFill>
+                    <a:blip r:embed="rId7">
+                      <a:extLst>
+                        <a:ext uri="{28A0092B-C50C-407E-A947-70E740481C1C}">
+                          <a14:useLocalDpi xmlns:a14="http://schemas.microsoft.com/office/drawing/2010/main" val="0"/>
+                        </a:ext>
+                      </a:extLst>
+                    </a:blip>
+                    <a:stretch>
+                      <a:fillRect/>
+                    </a:stretch>
+                  </pic:blipFill>
+                  <pic:spPr>
+                    <a:xfrm>
+                      <a:off x="0" y="0"/>
+                      <a:ext cx="4157164" cy="2721255"/>
+                    </a:xfrm>
+                    <a:prstGeom prst="rect">
+                      <a:avLst/>
+                    </a:prstGeom>
+                  </pic:spPr>
+                </pic:pic>
+              </a:graphicData>
+            </a:graphic>
+            <wp14:sizeRelH relativeFrom="margin">
+              <wp14:pctWidth>0</wp14:pctWidth>
+            </wp14:sizeRelH>
+            <wp14:sizeRelV relativeFrom="margin">
+              <wp14:pctHeight>0</wp14:pctHeight>
+            </wp14:sizeRelV>
+          </wp:anchor>
+        </w:drawing>
+      </w:r>
+      <w:r>
+        <w:t xml:space="preserve">The high score view of The Intergalactic Adventure of Blob. The user can view the highest scores since the inception of the program (when someone clicked play in </w:t>
+      </w:r>
+      <w:proofErr w:type="spellStart"/>
+      <w:r>
+        <w:t>IntelliJ</w:t>
+      </w:r>
+      <w:proofErr w:type="spellEnd"/>
+      <w:r>
+        <w:t xml:space="preserve">) and see what they need to get to be recorded in the annals of </w:t>
+      </w:r>
+      <w:proofErr w:type="spellStart"/>
+      <w:r>
+        <w:t>Bloban</w:t>
+      </w:r>
+      <w:proofErr w:type="spellEnd"/>
+      <w:r>
+        <w:t xml:space="preserve"> history. They can also go back to the main menu to play and fight for their spot in history.</w:t>
       </w:r>
     </w:p>
     <w:sectPr>

</xml_diff>